<commit_message>
Backup Implementation de doc de correction 1
</commit_message>
<xml_diff>
--- a/TestCorrection.docx
+++ b/TestCorrection.docx
@@ -4,27 +4,27 @@
   <w:body>
     <w:p>
       <w:r>
-        <w:t>cddbb</w:t>
+        <w:t>ccbdb</w:t>
       </w:r>
     </w:p>
     <w:p>
       <w:r>
-        <w:t>acbaa</w:t>
+        <w:t>dcdcb</w:t>
       </w:r>
     </w:p>
     <w:p>
       <w:r>
-        <w:t>babcb</w:t>
+        <w:t>dadda</w:t>
       </w:r>
     </w:p>
     <w:p>
       <w:r>
-        <w:t>caadd</w:t>
+        <w:t>baddc</w:t>
       </w:r>
     </w:p>
     <w:p>
       <w:r>
-        <w:t>dcaab</w:t>
+        <w:t>bdcad</w:t>
       </w:r>
     </w:p>
     <w:sectPr>

</xml_diff>

<commit_message>
Implementation creation de fichier de correction progrès
</commit_message>
<xml_diff>
--- a/TestCorrection.docx
+++ b/TestCorrection.docx
@@ -4,27 +4,12 @@
   <w:body>
     <w:p>
       <w:r>
-        <w:t>ccbdb</w:t>
+        <w:t>Sujet 1</w:t>
       </w:r>
     </w:p>
     <w:p>
       <w:r>
-        <w:t>dcdcb</w:t>
-      </w:r>
-    </w:p>
-    <w:p>
-      <w:r>
-        <w:t>dadda</w:t>
-      </w:r>
-    </w:p>
-    <w:p>
-      <w:r>
-        <w:t>baddc</w:t>
-      </w:r>
-    </w:p>
-    <w:p>
-      <w:r>
-        <w:t>bdcad</w:t>
+        <w:t xml:space="preserve">cdbbc adaca daccc acacc dcbdc </w:t>
       </w:r>
     </w:p>
     <w:sectPr>

</xml_diff>

<commit_message>
Espace ajoutés dans le générateur de fichier de correction
</commit_message>
<xml_diff>
--- a/TestCorrection.docx
+++ b/TestCorrection.docx
@@ -9,9 +9,10 @@
     </w:p>
     <w:p>
       <w:r>
-        <w:t>adcdd</w:t>
+        <w:t xml:space="preserve">baccd cdacc addca acddc </w:t>
       </w:r>
     </w:p>
+    <w:p/>
     <w:p>
       <w:r>
         <w:t>Sujet 2</w:t>
@@ -19,9 +20,10 @@
     </w:p>
     <w:p>
       <w:r>
-        <w:t>bbcad</w:t>
+        <w:t xml:space="preserve">caaab cccac aaacb babbc </w:t>
       </w:r>
     </w:p>
+    <w:p/>
     <w:p>
       <w:r>
         <w:t>Sujet 3</w:t>
@@ -29,9 +31,10 @@
     </w:p>
     <w:p>
       <w:r>
-        <w:t>bdddc</w:t>
+        <w:t xml:space="preserve">ccdab dddcb acdbc bcdad </w:t>
       </w:r>
     </w:p>
+    <w:p/>
     <w:p>
       <w:r>
         <w:t>Sujet 4</w:t>
@@ -39,9 +42,10 @@
     </w:p>
     <w:p>
       <w:r>
-        <w:t>dabbc</w:t>
+        <w:t xml:space="preserve">dbacb bacab cdadd ccdbd </w:t>
       </w:r>
     </w:p>
+    <w:p/>
     <w:p>
       <w:r>
         <w:t>Sujet 5</w:t>
@@ -49,9 +53,10 @@
     </w:p>
     <w:p>
       <w:r>
-        <w:t>cacda</w:t>
+        <w:t xml:space="preserve">daaaa dbccc dbcda dbbaa </w:t>
       </w:r>
     </w:p>
+    <w:p/>
     <w:p/>
     <w:sectPr>
       <w:pgSz w:w="12240" w:h="15840"/>

</xml_diff>

<commit_message>
Implementation création de fichier de sujets
</commit_message>
<xml_diff>
--- a/TestCorrection.docx
+++ b/TestCorrection.docx
@@ -9,7 +9,7 @@
     </w:p>
     <w:p>
       <w:r>
-        <w:t xml:space="preserve">baccd cdacc addca acddc </w:t>
+        <w:t xml:space="preserve">cdabd abaab dbddc caddb </w:t>
       </w:r>
     </w:p>
     <w:p/>
@@ -20,7 +20,7 @@
     </w:p>
     <w:p>
       <w:r>
-        <w:t xml:space="preserve">caaab cccac aaacb babbc </w:t>
+        <w:t xml:space="preserve">ddcdc dbbaa cdabd bdbbd </w:t>
       </w:r>
     </w:p>
     <w:p/>
@@ -31,7 +31,7 @@
     </w:p>
     <w:p>
       <w:r>
-        <w:t xml:space="preserve">ccdab dddcb acdbc bcdad </w:t>
+        <w:t xml:space="preserve">dcbcd bdbdc abdad ccccb </w:t>
       </w:r>
     </w:p>
     <w:p/>
@@ -42,7 +42,7 @@
     </w:p>
     <w:p>
       <w:r>
-        <w:t xml:space="preserve">dbacb bacab cdadd ccdbd </w:t>
+        <w:t xml:space="preserve">bcccc abdbc cabbd bcadb </w:t>
       </w:r>
     </w:p>
     <w:p/>
@@ -53,7 +53,7 @@
     </w:p>
     <w:p>
       <w:r>
-        <w:t xml:space="preserve">daaaa dbccc dbcda dbbaa </w:t>
+        <w:t xml:space="preserve">dbcca cacac babdb baada </w:t>
       </w:r>
     </w:p>
     <w:p/>

</xml_diff>